<commit_message>
un mini truc la
</commit_message>
<xml_diff>
--- a/Livrable - Bonne Morgan.docx
+++ b/Livrable - Bonne Morgan.docx
@@ -203,12 +203,282 @@
       <w:pPr>
         <w:pStyle w:val="Titre1"/>
       </w:pPr>
+      <w:r>
+        <w:lastRenderedPageBreak/>
+        <w:drawing>
+          <wp:anchor distT="0" distB="0" distL="114300" distR="114300" simplePos="0" relativeHeight="251666432" behindDoc="0" locked="0" layoutInCell="1" allowOverlap="1" wp14:anchorId="4152D261" wp14:editId="66D12BDA">
+            <wp:simplePos x="0" y="0"/>
+            <wp:positionH relativeFrom="margin">
+              <wp:posOffset>3086100</wp:posOffset>
+            </wp:positionH>
+            <wp:positionV relativeFrom="paragraph">
+              <wp:posOffset>152400</wp:posOffset>
+            </wp:positionV>
+            <wp:extent cx="2705100" cy="5036185"/>
+            <wp:effectExtent l="152400" t="152400" r="361950" b="354965"/>
+            <wp:wrapTopAndBottom/>
+            <wp:docPr id="1592535246" name="Image 1" descr="Une image contenant texte, capture d’écran, Police, diagramme&#10;&#10;Description générée automatiquement"/>
+            <wp:cNvGraphicFramePr>
+              <a:graphicFrameLocks xmlns:a="http://schemas.openxmlformats.org/drawingml/2006/main" noChangeAspect="1"/>
+            </wp:cNvGraphicFramePr>
+            <a:graphic xmlns:a="http://schemas.openxmlformats.org/drawingml/2006/main">
+              <a:graphicData uri="http://schemas.openxmlformats.org/drawingml/2006/picture">
+                <pic:pic xmlns:pic="http://schemas.openxmlformats.org/drawingml/2006/picture">
+                  <pic:nvPicPr>
+                    <pic:cNvPr id="1592535246" name="Image 1" descr="Une image contenant texte, capture d’écran, Police, diagramme&#10;&#10;Description générée automatiquement"/>
+                    <pic:cNvPicPr/>
+                  </pic:nvPicPr>
+                  <pic:blipFill>
+                    <a:blip r:embed="rId5" cstate="print">
+                      <a:extLst>
+                        <a:ext uri="{28A0092B-C50C-407E-A947-70E740481C1C}">
+                          <a14:useLocalDpi xmlns:a14="http://schemas.microsoft.com/office/drawing/2010/main" val="0"/>
+                        </a:ext>
+                      </a:extLst>
+                    </a:blip>
+                    <a:stretch>
+                      <a:fillRect/>
+                    </a:stretch>
+                  </pic:blipFill>
+                  <pic:spPr>
+                    <a:xfrm>
+                      <a:off x="0" y="0"/>
+                      <a:ext cx="2705100" cy="5036185"/>
+                    </a:xfrm>
+                    <a:prstGeom prst="rect">
+                      <a:avLst/>
+                    </a:prstGeom>
+                    <a:ln>
+                      <a:noFill/>
+                    </a:ln>
+                    <a:effectLst>
+                      <a:outerShdw blurRad="292100" dist="139700" dir="2700000" algn="tl" rotWithShape="0">
+                        <a:srgbClr val="333333">
+                          <a:alpha val="65000"/>
+                        </a:srgbClr>
+                      </a:outerShdw>
+                    </a:effectLst>
+                  </pic:spPr>
+                </pic:pic>
+              </a:graphicData>
+            </a:graphic>
+            <wp14:sizeRelH relativeFrom="margin">
+              <wp14:pctWidth>0</wp14:pctWidth>
+            </wp14:sizeRelH>
+            <wp14:sizeRelV relativeFrom="margin">
+              <wp14:pctHeight>0</wp14:pctHeight>
+            </wp14:sizeRelV>
+          </wp:anchor>
+        </w:drawing>
+      </w:r>
+      <w:r>
+        <w:drawing>
+          <wp:anchor distT="0" distB="0" distL="114300" distR="114300" simplePos="0" relativeHeight="251665408" behindDoc="0" locked="0" layoutInCell="1" allowOverlap="1" wp14:anchorId="120CCFEC" wp14:editId="0571E6BB">
+            <wp:simplePos x="0" y="0"/>
+            <wp:positionH relativeFrom="margin">
+              <wp:align>left</wp:align>
+            </wp:positionH>
+            <wp:positionV relativeFrom="paragraph">
+              <wp:posOffset>0</wp:posOffset>
+            </wp:positionV>
+            <wp:extent cx="2705100" cy="8380730"/>
+            <wp:effectExtent l="152400" t="152400" r="361950" b="363220"/>
+            <wp:wrapTopAndBottom/>
+            <wp:docPr id="1203858211" name="Image 1" descr="Une image contenant texte, capture d’écran, Police, conception&#10;&#10;Description générée automatiquement"/>
+            <wp:cNvGraphicFramePr>
+              <a:graphicFrameLocks xmlns:a="http://schemas.openxmlformats.org/drawingml/2006/main" noChangeAspect="1"/>
+            </wp:cNvGraphicFramePr>
+            <a:graphic xmlns:a="http://schemas.openxmlformats.org/drawingml/2006/main">
+              <a:graphicData uri="http://schemas.openxmlformats.org/drawingml/2006/picture">
+                <pic:pic xmlns:pic="http://schemas.openxmlformats.org/drawingml/2006/picture">
+                  <pic:nvPicPr>
+                    <pic:cNvPr id="1203858211" name="Image 1" descr="Une image contenant texte, capture d’écran, Police, conception&#10;&#10;Description générée automatiquement"/>
+                    <pic:cNvPicPr/>
+                  </pic:nvPicPr>
+                  <pic:blipFill>
+                    <a:blip r:embed="rId6" cstate="print">
+                      <a:extLst>
+                        <a:ext uri="{28A0092B-C50C-407E-A947-70E740481C1C}">
+                          <a14:useLocalDpi xmlns:a14="http://schemas.microsoft.com/office/drawing/2010/main" val="0"/>
+                        </a:ext>
+                      </a:extLst>
+                    </a:blip>
+                    <a:stretch>
+                      <a:fillRect/>
+                    </a:stretch>
+                  </pic:blipFill>
+                  <pic:spPr>
+                    <a:xfrm>
+                      <a:off x="0" y="0"/>
+                      <a:ext cx="2705100" cy="8380730"/>
+                    </a:xfrm>
+                    <a:prstGeom prst="rect">
+                      <a:avLst/>
+                    </a:prstGeom>
+                    <a:ln>
+                      <a:noFill/>
+                    </a:ln>
+                    <a:effectLst>
+                      <a:outerShdw blurRad="292100" dist="139700" dir="2700000" algn="tl" rotWithShape="0">
+                        <a:srgbClr val="333333">
+                          <a:alpha val="65000"/>
+                        </a:srgbClr>
+                      </a:outerShdw>
+                    </a:effectLst>
+                  </pic:spPr>
+                </pic:pic>
+              </a:graphicData>
+            </a:graphic>
+            <wp14:sizeRelH relativeFrom="margin">
+              <wp14:pctWidth>0</wp14:pctWidth>
+            </wp14:sizeRelH>
+            <wp14:sizeRelV relativeFrom="margin">
+              <wp14:pctHeight>0</wp14:pctHeight>
+            </wp14:sizeRelV>
+          </wp:anchor>
+        </w:drawing>
+      </w:r>
     </w:p>
     <w:p>
       <w:pPr>
         <w:pStyle w:val="Titre2"/>
       </w:pPr>
       <w:r>
+        <w:lastRenderedPageBreak/>
+        <w:drawing>
+          <wp:anchor distT="0" distB="0" distL="114300" distR="114300" simplePos="0" relativeHeight="251668480" behindDoc="0" locked="0" layoutInCell="1" allowOverlap="1" wp14:anchorId="00CAF7F9" wp14:editId="7A5C29E0">
+            <wp:simplePos x="0" y="0"/>
+            <wp:positionH relativeFrom="margin">
+              <wp:posOffset>3272155</wp:posOffset>
+            </wp:positionH>
+            <wp:positionV relativeFrom="paragraph">
+              <wp:posOffset>566420</wp:posOffset>
+            </wp:positionV>
+            <wp:extent cx="2419350" cy="7821295"/>
+            <wp:effectExtent l="152400" t="152400" r="361950" b="370205"/>
+            <wp:wrapTopAndBottom/>
+            <wp:docPr id="1079399342" name="Image 1" descr="Une image contenant texte, capture d’écran, Police, nombre&#10;&#10;Description générée automatiquement"/>
+            <wp:cNvGraphicFramePr>
+              <a:graphicFrameLocks xmlns:a="http://schemas.openxmlformats.org/drawingml/2006/main" noChangeAspect="1"/>
+            </wp:cNvGraphicFramePr>
+            <a:graphic xmlns:a="http://schemas.openxmlformats.org/drawingml/2006/main">
+              <a:graphicData uri="http://schemas.openxmlformats.org/drawingml/2006/picture">
+                <pic:pic xmlns:pic="http://schemas.openxmlformats.org/drawingml/2006/picture">
+                  <pic:nvPicPr>
+                    <pic:cNvPr id="1079399342" name="Image 1" descr="Une image contenant texte, capture d’écran, Police, nombre&#10;&#10;Description générée automatiquement"/>
+                    <pic:cNvPicPr/>
+                  </pic:nvPicPr>
+                  <pic:blipFill>
+                    <a:blip r:embed="rId7" cstate="print">
+                      <a:extLst>
+                        <a:ext uri="{28A0092B-C50C-407E-A947-70E740481C1C}">
+                          <a14:useLocalDpi xmlns:a14="http://schemas.microsoft.com/office/drawing/2010/main" val="0"/>
+                        </a:ext>
+                      </a:extLst>
+                    </a:blip>
+                    <a:stretch>
+                      <a:fillRect/>
+                    </a:stretch>
+                  </pic:blipFill>
+                  <pic:spPr>
+                    <a:xfrm>
+                      <a:off x="0" y="0"/>
+                      <a:ext cx="2419350" cy="7821295"/>
+                    </a:xfrm>
+                    <a:prstGeom prst="rect">
+                      <a:avLst/>
+                    </a:prstGeom>
+                    <a:ln>
+                      <a:noFill/>
+                    </a:ln>
+                    <a:effectLst>
+                      <a:outerShdw blurRad="292100" dist="139700" dir="2700000" algn="tl" rotWithShape="0">
+                        <a:srgbClr val="333333">
+                          <a:alpha val="65000"/>
+                        </a:srgbClr>
+                      </a:outerShdw>
+                    </a:effectLst>
+                  </pic:spPr>
+                </pic:pic>
+              </a:graphicData>
+            </a:graphic>
+            <wp14:sizeRelH relativeFrom="margin">
+              <wp14:pctWidth>0</wp14:pctWidth>
+            </wp14:sizeRelH>
+            <wp14:sizeRelV relativeFrom="margin">
+              <wp14:pctHeight>0</wp14:pctHeight>
+            </wp14:sizeRelV>
+          </wp:anchor>
+        </w:drawing>
+      </w:r>
+      <w:r>
+        <w:drawing>
+          <wp:anchor distT="0" distB="0" distL="114300" distR="114300" simplePos="0" relativeHeight="251667456" behindDoc="0" locked="0" layoutInCell="1" allowOverlap="1" wp14:anchorId="5A85D72A" wp14:editId="70FA3DA9">
+            <wp:simplePos x="0" y="0"/>
+            <wp:positionH relativeFrom="margin">
+              <wp:align>left</wp:align>
+            </wp:positionH>
+            <wp:positionV relativeFrom="paragraph">
+              <wp:posOffset>514350</wp:posOffset>
+            </wp:positionV>
+            <wp:extent cx="2656840" cy="4305300"/>
+            <wp:effectExtent l="152400" t="152400" r="353060" b="361950"/>
+            <wp:wrapTopAndBottom/>
+            <wp:docPr id="787068197" name="Image 1" descr="Une image contenant texte, capture d’écran, diagramme, Police&#10;&#10;Description générée automatiquement"/>
+            <wp:cNvGraphicFramePr>
+              <a:graphicFrameLocks xmlns:a="http://schemas.openxmlformats.org/drawingml/2006/main" noChangeAspect="1"/>
+            </wp:cNvGraphicFramePr>
+            <a:graphic xmlns:a="http://schemas.openxmlformats.org/drawingml/2006/main">
+              <a:graphicData uri="http://schemas.openxmlformats.org/drawingml/2006/picture">
+                <pic:pic xmlns:pic="http://schemas.openxmlformats.org/drawingml/2006/picture">
+                  <pic:nvPicPr>
+                    <pic:cNvPr id="787068197" name="Image 1" descr="Une image contenant texte, capture d’écran, diagramme, Police&#10;&#10;Description générée automatiquement"/>
+                    <pic:cNvPicPr/>
+                  </pic:nvPicPr>
+                  <pic:blipFill>
+                    <a:blip r:embed="rId8" cstate="print">
+                      <a:extLst>
+                        <a:ext uri="{28A0092B-C50C-407E-A947-70E740481C1C}">
+                          <a14:useLocalDpi xmlns:a14="http://schemas.microsoft.com/office/drawing/2010/main" val="0"/>
+                        </a:ext>
+                      </a:extLst>
+                    </a:blip>
+                    <a:stretch>
+                      <a:fillRect/>
+                    </a:stretch>
+                  </pic:blipFill>
+                  <pic:spPr>
+                    <a:xfrm>
+                      <a:off x="0" y="0"/>
+                      <a:ext cx="2661558" cy="4311946"/>
+                    </a:xfrm>
+                    <a:prstGeom prst="rect">
+                      <a:avLst/>
+                    </a:prstGeom>
+                    <a:ln>
+                      <a:noFill/>
+                    </a:ln>
+                    <a:effectLst>
+                      <a:outerShdw blurRad="292100" dist="139700" dir="2700000" algn="tl" rotWithShape="0">
+                        <a:srgbClr val="333333">
+                          <a:alpha val="65000"/>
+                        </a:srgbClr>
+                      </a:outerShdw>
+                    </a:effectLst>
+                  </pic:spPr>
+                </pic:pic>
+              </a:graphicData>
+            </a:graphic>
+            <wp14:sizeRelH relativeFrom="margin">
+              <wp14:pctWidth>0</wp14:pctWidth>
+            </wp14:sizeRelH>
+            <wp14:sizeRelV relativeFrom="margin">
+              <wp14:pctHeight>0</wp14:pctHeight>
+            </wp14:sizeRelV>
+          </wp:anchor>
+        </w:drawing>
+      </w:r>
+      <w:r>
         <w:t xml:space="preserve">Page </w:t>
       </w:r>
       <w:proofErr w:type="spellStart"/>
@@ -227,19 +497,6 @@
           <w:noProof/>
         </w:rPr>
         <w:t xml:space="preserve"> </w:t>
-      </w:r>
-    </w:p>
-    <w:p>
-      <w:pPr>
-        <w:rPr>
-          <w:rFonts w:asciiTheme="majorHAnsi" w:eastAsiaTheme="majorEastAsia" w:hAnsiTheme="majorHAnsi" w:cstheme="majorBidi"/>
-          <w:color w:val="0F4761" w:themeColor="accent1" w:themeShade="BF"/>
-          <w:sz w:val="32"/>
-          <w:szCs w:val="32"/>
-        </w:rPr>
-      </w:pPr>
-      <w:r>
-        <w:br w:type="page"/>
       </w:r>
     </w:p>
     <w:p>
@@ -252,6 +509,67 @@
       </w:r>
     </w:p>
     <w:p>
+      <w:r>
+        <w:drawing>
+          <wp:anchor distT="0" distB="0" distL="114300" distR="114300" simplePos="0" relativeHeight="251669504" behindDoc="0" locked="0" layoutInCell="1" allowOverlap="1" wp14:anchorId="68ECCB8D" wp14:editId="1746505A">
+            <wp:simplePos x="0" y="0"/>
+            <wp:positionH relativeFrom="column">
+              <wp:posOffset>14605</wp:posOffset>
+            </wp:positionH>
+            <wp:positionV relativeFrom="paragraph">
+              <wp:posOffset>309880</wp:posOffset>
+            </wp:positionV>
+            <wp:extent cx="3189494" cy="5391150"/>
+            <wp:effectExtent l="152400" t="152400" r="354330" b="361950"/>
+            <wp:wrapTopAndBottom/>
+            <wp:docPr id="1002303345" name="Image 1" descr="Une image contenant texte, capture d’écran, Police, conception&#10;&#10;Description générée automatiquement"/>
+            <wp:cNvGraphicFramePr>
+              <a:graphicFrameLocks xmlns:a="http://schemas.openxmlformats.org/drawingml/2006/main" noChangeAspect="1"/>
+            </wp:cNvGraphicFramePr>
+            <a:graphic xmlns:a="http://schemas.openxmlformats.org/drawingml/2006/main">
+              <a:graphicData uri="http://schemas.openxmlformats.org/drawingml/2006/picture">
+                <pic:pic xmlns:pic="http://schemas.openxmlformats.org/drawingml/2006/picture">
+                  <pic:nvPicPr>
+                    <pic:cNvPr id="1002303345" name="Image 1" descr="Une image contenant texte, capture d’écran, Police, conception&#10;&#10;Description générée automatiquement"/>
+                    <pic:cNvPicPr/>
+                  </pic:nvPicPr>
+                  <pic:blipFill>
+                    <a:blip r:embed="rId9" cstate="print">
+                      <a:extLst>
+                        <a:ext uri="{28A0092B-C50C-407E-A947-70E740481C1C}">
+                          <a14:useLocalDpi xmlns:a14="http://schemas.microsoft.com/office/drawing/2010/main" val="0"/>
+                        </a:ext>
+                      </a:extLst>
+                    </a:blip>
+                    <a:stretch>
+                      <a:fillRect/>
+                    </a:stretch>
+                  </pic:blipFill>
+                  <pic:spPr>
+                    <a:xfrm>
+                      <a:off x="0" y="0"/>
+                      <a:ext cx="3189494" cy="5391150"/>
+                    </a:xfrm>
+                    <a:prstGeom prst="rect">
+                      <a:avLst/>
+                    </a:prstGeom>
+                    <a:ln>
+                      <a:noFill/>
+                    </a:ln>
+                    <a:effectLst>
+                      <a:outerShdw blurRad="292100" dist="139700" dir="2700000" algn="tl" rotWithShape="0">
+                        <a:srgbClr val="333333">
+                          <a:alpha val="65000"/>
+                        </a:srgbClr>
+                      </a:outerShdw>
+                    </a:effectLst>
+                  </pic:spPr>
+                </pic:pic>
+              </a:graphicData>
+            </a:graphic>
+          </wp:anchor>
+        </w:drawing>
+      </w:r>
       <w:r>
         <w:br w:type="page"/>
       </w:r>

</xml_diff>

<commit_message>
ajout lien github livrable
</commit_message>
<xml_diff>
--- a/Livrable - Bonne Morgan.docx
+++ b/Livrable - Bonne Morgan.docx
@@ -618,44 +618,48 @@
     </w:p>
     <w:p/>
     <w:p>
+      <w:pPr>
+        <w:rPr>
+          <w:rStyle w:val="Lienhypertexte"/>
+        </w:rPr>
+      </w:pPr>
       <w:hyperlink r:id="rId10" w:history="1">
         <w:r>
           <w:rPr>
             <w:rStyle w:val="Lienhypertexte"/>
           </w:rPr>
-          <w:t>http://cubixo</w:t>
-        </w:r>
-        <w:r>
-          <w:rPr>
-            <w:rStyle w:val="Lienhypertexte"/>
-          </w:rPr>
-          <w:t>.</w:t>
-        </w:r>
-        <w:r>
-          <w:rPr>
-            <w:rStyle w:val="Lienhypertexte"/>
-          </w:rPr>
-          <w:t>g</w:t>
-        </w:r>
-        <w:r>
-          <w:rPr>
-            <w:rStyle w:val="Lienhypertexte"/>
-          </w:rPr>
-          <w:t>o</w:t>
-        </w:r>
-        <w:r>
-          <w:rPr>
-            <w:rStyle w:val="Lienhypertexte"/>
-          </w:rPr>
-          <w:t>.yo.fr</w:t>
-        </w:r>
-        <w:r>
-          <w:rPr>
-            <w:rStyle w:val="Lienhypertexte"/>
-          </w:rPr>
-          <w:t>/</w:t>
+          <w:t>http://cubixo.go.yo.fr/</w:t>
         </w:r>
       </w:hyperlink>
+    </w:p>
+    <w:p>
+      <w:pPr>
+        <w:rPr>
+          <w:rStyle w:val="Lienhypertexte"/>
+        </w:rPr>
+      </w:pPr>
+    </w:p>
+    <w:p>
+      <w:pPr>
+        <w:pStyle w:val="Titre1"/>
+      </w:pPr>
+      <w:r>
+        <w:t xml:space="preserve">URL </w:t>
+      </w:r>
+      <w:proofErr w:type="spellStart"/>
+      <w:r>
+        <w:t>Github</w:t>
+      </w:r>
+      <w:proofErr w:type="spellEnd"/>
+      <w:r>
+        <w:t> :</w:t>
+      </w:r>
+    </w:p>
+    <w:p/>
+    <w:p>
+      <w:r>
+        <w:t>https://github.com/cubixoBG/SAE-105</w:t>
+      </w:r>
     </w:p>
     <w:sectPr>
       <w:pgSz w:w="11906" w:h="16838"/>

</xml_diff>